<commit_message>
Refactor отчёт по Lab3_ML
</commit_message>
<xml_diff>
--- a/ML/Lab3_ML.docx
+++ b/ML/Lab3_ML.docx
@@ -77,25 +77,7 @@
           <w:sz w:val="28"/>
           <w:szCs w:val="28"/>
         </w:rPr>
-        <w:t>(</w:t>
-      </w:r>
-      <w:proofErr w:type="spellStart"/>
-      <w:r>
-        <w:rPr>
-          <w:rFonts w:ascii="Times New Roman" w:hAnsi="Times New Roman"/>
-          <w:sz w:val="28"/>
-          <w:szCs w:val="28"/>
-        </w:rPr>
-        <w:t>СибГУТИ</w:t>
-      </w:r>
-      <w:proofErr w:type="spellEnd"/>
-      <w:r>
-        <w:rPr>
-          <w:rFonts w:ascii="Times New Roman" w:hAnsi="Times New Roman"/>
-          <w:sz w:val="28"/>
-          <w:szCs w:val="28"/>
-        </w:rPr>
-        <w:t>)</w:t>
+        <w:t>(СибГУТИ)</w:t>
       </w:r>
     </w:p>
     <w:p>
@@ -371,7 +353,6 @@
         </w:rPr>
         <w:t xml:space="preserve">по лабораторной работе № </w:t>
       </w:r>
-      <w:proofErr w:type="gramStart"/>
       <w:r>
         <w:rPr>
           <w:rStyle w:val="FontStyle22"/>
@@ -390,7 +371,6 @@
         </w:rPr>
         <w:t xml:space="preserve">  «</w:t>
       </w:r>
-      <w:proofErr w:type="gramEnd"/>
       <w:r>
         <w:rPr>
           <w:sz w:val="28"/>
@@ -726,7 +706,6 @@
           <w:szCs w:val="28"/>
         </w:rPr>
       </w:pPr>
-      <w:proofErr w:type="gramStart"/>
       <w:r>
         <w:rPr>
           <w:rStyle w:val="FontStyle22"/>
@@ -734,17 +713,7 @@
           <w:sz w:val="20"/>
           <w:szCs w:val="20"/>
         </w:rPr>
-        <w:t>должность  преподавателя</w:t>
-      </w:r>
-      <w:proofErr w:type="gramEnd"/>
-      <w:r>
-        <w:rPr>
-          <w:rStyle w:val="FontStyle22"/>
-          <w:rFonts w:ascii="Times New Roman" w:eastAsiaTheme="majorEastAsia" w:hAnsi="Times New Roman" w:cs="Times New Roman"/>
-          <w:sz w:val="20"/>
-          <w:szCs w:val="20"/>
-        </w:rPr>
-        <w:t xml:space="preserve">                                                      </w:t>
+        <w:t xml:space="preserve">должность  преподавателя                                                      </w:t>
       </w:r>
       <w:r>
         <w:rPr>
@@ -936,25 +905,7 @@
           <w:sz w:val="28"/>
           <w:szCs w:val="28"/>
         </w:rPr>
-        <w:t xml:space="preserve">своить практическое применение метода решающего дерева для задач классификации. Исследовать влияние </w:t>
-      </w:r>
-      <w:proofErr w:type="spellStart"/>
-      <w:r>
-        <w:rPr>
-          <w:rFonts w:ascii="Times New Roman" w:hAnsi="Times New Roman"/>
-          <w:sz w:val="28"/>
-          <w:szCs w:val="28"/>
-        </w:rPr>
-        <w:t>гиперпараметров</w:t>
-      </w:r>
-      <w:proofErr w:type="spellEnd"/>
-      <w:r>
-        <w:rPr>
-          <w:rFonts w:ascii="Times New Roman" w:hAnsi="Times New Roman"/>
-          <w:sz w:val="28"/>
-          <w:szCs w:val="28"/>
-        </w:rPr>
-        <w:t xml:space="preserve"> на качество модели и научиться проводить базовый анализ важности признаков.</w:t>
+        <w:t>своить практическое применение метода решающего дерева для задач классификации. Исследовать влияние гиперпараметров на качество модели и научиться проводить базовый анализ важности признаков.</w:t>
       </w:r>
     </w:p>
     <w:p>
@@ -1049,18 +1000,8 @@
           <w:sz w:val="28"/>
           <w:szCs w:val="28"/>
         </w:rPr>
-        <w:t xml:space="preserve">Подбор </w:t>
-      </w:r>
-      <w:proofErr w:type="spellStart"/>
-      <w:r>
-        <w:rPr>
-          <w:rFonts w:ascii="Times New Roman" w:hAnsi="Times New Roman"/>
-          <w:sz w:val="28"/>
-          <w:szCs w:val="28"/>
-        </w:rPr>
-        <w:t>гиперпараметров</w:t>
-      </w:r>
-      <w:proofErr w:type="spellEnd"/>
+        <w:t>Подбор гиперпараметров</w:t>
+      </w:r>
     </w:p>
     <w:p>
       <w:pPr>
@@ -1329,6 +1270,7 @@
         <w:rPr>
           <w:rFonts w:ascii="Times New Roman" w:hAnsi="Times New Roman"/>
           <w:bCs/>
+          <w:noProof/>
           <w:sz w:val="28"/>
           <w:szCs w:val="28"/>
         </w:rPr>
@@ -1384,6 +1326,7 @@
         <w:rPr>
           <w:rFonts w:ascii="Times New Roman" w:hAnsi="Times New Roman"/>
           <w:bCs/>
+          <w:noProof/>
           <w:sz w:val="28"/>
           <w:szCs w:val="28"/>
         </w:rPr>
@@ -1538,6 +1481,7 @@
         <w:rPr>
           <w:rFonts w:ascii="Times New Roman" w:hAnsi="Times New Roman"/>
           <w:bCs/>
+          <w:noProof/>
           <w:sz w:val="28"/>
           <w:szCs w:val="28"/>
         </w:rPr>
@@ -1593,6 +1537,7 @@
         <w:rPr>
           <w:rFonts w:ascii="Times New Roman" w:hAnsi="Times New Roman"/>
           <w:bCs/>
+          <w:noProof/>
           <w:sz w:val="28"/>
           <w:szCs w:val="28"/>
         </w:rPr>
@@ -1782,19 +1727,8 @@
           <w:szCs w:val="28"/>
         </w:rPr>
         <w:lastRenderedPageBreak/>
-        <w:t xml:space="preserve">Подбор </w:t>
-      </w:r>
-      <w:proofErr w:type="spellStart"/>
-      <w:r>
-        <w:rPr>
-          <w:rFonts w:ascii="Times New Roman" w:hAnsi="Times New Roman"/>
-          <w:bCs/>
-          <w:sz w:val="28"/>
-          <w:szCs w:val="28"/>
-        </w:rPr>
-        <w:t>гиперпараметров</w:t>
-      </w:r>
-      <w:proofErr w:type="spellEnd"/>
+        <w:t>Подбор гиперпараметров</w:t>
+      </w:r>
     </w:p>
     <w:p>
       <w:pPr>
@@ -1814,10 +1748,10 @@
           <w:szCs w:val="28"/>
         </w:rPr>
         <w:drawing>
-          <wp:inline distT="0" distB="0" distL="0" distR="0" wp14:anchorId="67241B37" wp14:editId="577845E4">
-            <wp:extent cx="5940425" cy="5363210"/>
-            <wp:effectExtent l="0" t="0" r="3175" b="8890"/>
-            <wp:docPr id="9" name="Рисунок 9"/>
+          <wp:inline distT="0" distB="0" distL="0" distR="0" wp14:anchorId="612510A7" wp14:editId="2AC4D133">
+            <wp:extent cx="5608320" cy="5099944"/>
+            <wp:effectExtent l="0" t="0" r="0" b="5715"/>
+            <wp:docPr id="5" name="Рисунок 5"/>
             <wp:cNvGraphicFramePr>
               <a:graphicFrameLocks xmlns:a="http://schemas.openxmlformats.org/drawingml/2006/main" noChangeAspect="1"/>
             </wp:cNvGraphicFramePr>
@@ -1837,7 +1771,7 @@
                   <pic:spPr>
                     <a:xfrm>
                       <a:off x="0" y="0"/>
-                      <a:ext cx="5940425" cy="5363210"/>
+                      <a:ext cx="5610958" cy="5102343"/>
                     </a:xfrm>
                     <a:prstGeom prst="rect">
                       <a:avLst/>
@@ -1868,10 +1802,10 @@
           <w:szCs w:val="28"/>
         </w:rPr>
         <w:drawing>
-          <wp:inline distT="0" distB="0" distL="0" distR="0" wp14:anchorId="35AEDBAD" wp14:editId="6F13C8DD">
-            <wp:extent cx="3614468" cy="3122285"/>
-            <wp:effectExtent l="0" t="0" r="5080" b="2540"/>
-            <wp:docPr id="10" name="Рисунок 10"/>
+          <wp:inline distT="0" distB="0" distL="0" distR="0" wp14:anchorId="2BB41F86" wp14:editId="3A5C2D7A">
+            <wp:extent cx="3794760" cy="3256697"/>
+            <wp:effectExtent l="0" t="0" r="0" b="1270"/>
+            <wp:docPr id="6" name="Рисунок 6"/>
             <wp:cNvGraphicFramePr>
               <a:graphicFrameLocks xmlns:a="http://schemas.openxmlformats.org/drawingml/2006/main" noChangeAspect="1"/>
             </wp:cNvGraphicFramePr>
@@ -1891,7 +1825,7 @@
                   <pic:spPr>
                     <a:xfrm>
                       <a:off x="0" y="0"/>
-                      <a:ext cx="3621199" cy="3128099"/>
+                      <a:ext cx="3802448" cy="3263295"/>
                     </a:xfrm>
                     <a:prstGeom prst="rect">
                       <a:avLst/>
@@ -1912,6 +1846,7 @@
           <w:bCs/>
           <w:sz w:val="28"/>
           <w:szCs w:val="28"/>
+          <w:lang w:val="en-US"/>
         </w:rPr>
       </w:pPr>
       <w:r>
@@ -1969,7 +1904,17 @@
           <w:sz w:val="28"/>
           <w:szCs w:val="28"/>
         </w:rPr>
-        <w:t xml:space="preserve"> = 3</w:t>
+        <w:t xml:space="preserve"> = </w:t>
+      </w:r>
+      <w:r>
+        <w:rPr>
+          <w:rFonts w:ascii="Times New Roman" w:hAnsi="Times New Roman"/>
+          <w:bCs/>
+          <w:sz w:val="28"/>
+          <w:szCs w:val="28"/>
+          <w:lang w:val="en-US"/>
+        </w:rPr>
+        <w:t>7</w:t>
       </w:r>
     </w:p>
     <w:p>
@@ -1980,16 +1925,17 @@
           <w:bCs/>
           <w:sz w:val="28"/>
           <w:szCs w:val="28"/>
-        </w:rPr>
-      </w:pPr>
-      <w:r>
-        <w:rPr>
-          <w:rFonts w:ascii="Times New Roman" w:hAnsi="Times New Roman"/>
-          <w:bCs/>
-          <w:sz w:val="28"/>
-          <w:szCs w:val="28"/>
           <w:lang w:val="en-US"/>
         </w:rPr>
+      </w:pPr>
+      <w:r>
+        <w:rPr>
+          <w:rFonts w:ascii="Times New Roman" w:hAnsi="Times New Roman"/>
+          <w:bCs/>
+          <w:sz w:val="28"/>
+          <w:szCs w:val="28"/>
+          <w:lang w:val="en-US"/>
+        </w:rPr>
         <w:t>Max</w:t>
       </w:r>
       <w:r>
@@ -2037,7 +1983,17 @@
           <w:sz w:val="28"/>
           <w:szCs w:val="28"/>
         </w:rPr>
-        <w:t xml:space="preserve"> = 100</w:t>
+        <w:t xml:space="preserve"> = </w:t>
+      </w:r>
+      <w:r>
+        <w:rPr>
+          <w:rFonts w:ascii="Times New Roman" w:hAnsi="Times New Roman"/>
+          <w:bCs/>
+          <w:sz w:val="28"/>
+          <w:szCs w:val="28"/>
+          <w:lang w:val="en-US"/>
+        </w:rPr>
+        <w:t>6</w:t>
       </w:r>
     </w:p>
     <w:p>
@@ -2086,6 +2042,7 @@
         <w:rPr>
           <w:rFonts w:ascii="Times New Roman" w:hAnsi="Times New Roman"/>
           <w:bCs/>
+          <w:noProof/>
           <w:sz w:val="28"/>
           <w:szCs w:val="28"/>
         </w:rPr>
@@ -2143,10 +2100,10 @@
           <w:szCs w:val="28"/>
         </w:rPr>
         <w:drawing>
-          <wp:inline distT="0" distB="0" distL="0" distR="0" wp14:anchorId="5C9A0D49" wp14:editId="0A27E7A1">
-            <wp:extent cx="5940425" cy="2176780"/>
+          <wp:inline distT="0" distB="0" distL="0" distR="0" wp14:anchorId="3F47E23D" wp14:editId="5D440D89">
+            <wp:extent cx="5940425" cy="2216150"/>
             <wp:effectExtent l="0" t="0" r="3175" b="0"/>
-            <wp:docPr id="8" name="Рисунок 8"/>
+            <wp:docPr id="12" name="Рисунок 12"/>
             <wp:cNvGraphicFramePr>
               <a:graphicFrameLocks xmlns:a="http://schemas.openxmlformats.org/drawingml/2006/main" noChangeAspect="1"/>
             </wp:cNvGraphicFramePr>
@@ -2166,7 +2123,7 @@
                   <pic:spPr>
                     <a:xfrm>
                       <a:off x="0" y="0"/>
-                      <a:ext cx="5940425" cy="2176780"/>
+                      <a:ext cx="5940425" cy="2216150"/>
                     </a:xfrm>
                     <a:prstGeom prst="rect">
                       <a:avLst/>
@@ -2227,15 +2184,43 @@
         </w:rPr>
         <w:t>наименьшее</w:t>
       </w:r>
-      <w:r>
-        <w:rPr>
-          <w:rFonts w:ascii="Times New Roman" w:hAnsi="Times New Roman"/>
-          <w:bCs/>
-          <w:sz w:val="28"/>
-          <w:szCs w:val="28"/>
-        </w:rPr>
-        <w:br/>
-        <w:t xml:space="preserve">При глубине = 3 </w:t>
+    </w:p>
+    <w:p>
+      <w:pPr>
+        <w:spacing w:after="0" w:line="360" w:lineRule="auto"/>
+        <w:rPr>
+          <w:rFonts w:ascii="Times New Roman" w:hAnsi="Times New Roman"/>
+          <w:bCs/>
+          <w:sz w:val="28"/>
+          <w:szCs w:val="28"/>
+        </w:rPr>
+      </w:pPr>
+      <w:r>
+        <w:rPr>
+          <w:rFonts w:ascii="Times New Roman" w:hAnsi="Times New Roman"/>
+          <w:bCs/>
+          <w:sz w:val="28"/>
+          <w:szCs w:val="28"/>
+        </w:rPr>
+        <w:t xml:space="preserve">При глубине </w:t>
+      </w:r>
+      <w:r>
+        <w:rPr>
+          <w:rFonts w:ascii="Times New Roman" w:hAnsi="Times New Roman"/>
+          <w:bCs/>
+          <w:sz w:val="28"/>
+          <w:szCs w:val="28"/>
+        </w:rPr>
+        <w:t xml:space="preserve">&gt;= 3 </w:t>
+      </w:r>
+      <w:r>
+        <w:rPr>
+          <w:rFonts w:ascii="Times New Roman" w:hAnsi="Times New Roman"/>
+          <w:bCs/>
+          <w:sz w:val="28"/>
+          <w:szCs w:val="28"/>
+        </w:rPr>
+        <w:t xml:space="preserve">достигается наилучшая </w:t>
       </w:r>
       <w:r>
         <w:rPr>
@@ -2247,24 +2232,6 @@
         </w:rPr>
         <w:t>accuracy</w:t>
       </w:r>
-      <w:r>
-        <w:rPr>
-          <w:rFonts w:ascii="Times New Roman" w:hAnsi="Times New Roman"/>
-          <w:bCs/>
-          <w:sz w:val="28"/>
-          <w:szCs w:val="28"/>
-        </w:rPr>
-        <w:t xml:space="preserve"> </w:t>
-      </w:r>
-      <w:r>
-        <w:rPr>
-          <w:rFonts w:ascii="Times New Roman" w:hAnsi="Times New Roman"/>
-          <w:bCs/>
-          <w:sz w:val="28"/>
-          <w:szCs w:val="28"/>
-        </w:rPr>
-        <w:t>наибольшее</w:t>
-      </w:r>
     </w:p>
     <w:p>
       <w:pPr>
@@ -2283,76 +2250,7 @@
           <w:sz w:val="28"/>
           <w:szCs w:val="28"/>
         </w:rPr>
-        <w:t xml:space="preserve">При </w:t>
-      </w:r>
-      <w:proofErr w:type="gramStart"/>
-      <w:r>
-        <w:rPr>
-          <w:rFonts w:ascii="Times New Roman" w:hAnsi="Times New Roman"/>
-          <w:bCs/>
-          <w:sz w:val="28"/>
-          <w:szCs w:val="28"/>
-        </w:rPr>
-        <w:t xml:space="preserve">глубине </w:t>
-      </w:r>
-      <w:r>
-        <w:rPr>
-          <w:rFonts w:ascii="Times New Roman" w:hAnsi="Times New Roman"/>
-          <w:bCs/>
-          <w:sz w:val="28"/>
-          <w:szCs w:val="28"/>
-          <w:lang w:val="en-US"/>
-        </w:rPr>
-        <w:t>&gt;</w:t>
-      </w:r>
-      <w:proofErr w:type="gramEnd"/>
-      <w:r>
-        <w:rPr>
-          <w:rFonts w:ascii="Times New Roman" w:hAnsi="Times New Roman"/>
-          <w:bCs/>
-          <w:sz w:val="28"/>
-          <w:szCs w:val="28"/>
-        </w:rPr>
-        <w:t xml:space="preserve"> 3 </w:t>
-      </w:r>
-      <w:r>
-        <w:rPr>
-          <w:rFonts w:ascii="Times New Roman" w:hAnsi="Times New Roman"/>
-          <w:bCs/>
-          <w:sz w:val="28"/>
-          <w:szCs w:val="28"/>
-          <w:lang w:val="en-US"/>
-        </w:rPr>
-        <w:t xml:space="preserve">accuracy </w:t>
-      </w:r>
-      <w:r>
-        <w:rPr>
-          <w:rFonts w:ascii="Times New Roman" w:hAnsi="Times New Roman"/>
-          <w:bCs/>
-          <w:sz w:val="28"/>
-          <w:szCs w:val="28"/>
-        </w:rPr>
-        <w:t>значительно уменьшается</w:t>
-      </w:r>
-    </w:p>
-    <w:p>
-      <w:pPr>
-        <w:spacing w:after="0" w:line="360" w:lineRule="auto"/>
-        <w:rPr>
-          <w:rFonts w:ascii="Times New Roman" w:hAnsi="Times New Roman"/>
-          <w:bCs/>
-          <w:sz w:val="28"/>
-          <w:szCs w:val="28"/>
-        </w:rPr>
-      </w:pPr>
-      <w:r>
-        <w:rPr>
-          <w:rFonts w:ascii="Times New Roman" w:hAnsi="Times New Roman"/>
-          <w:bCs/>
-          <w:sz w:val="28"/>
-          <w:szCs w:val="28"/>
-        </w:rPr>
-        <w:t>Точность практически не зависит от количества листовых узлов</w:t>
+        <w:t>При количестве листовых узлов = 6 и глубине дерева = 7 достигается налучшая точность</w:t>
       </w:r>
     </w:p>
     <w:p>
@@ -2407,6 +2305,7 @@
         <w:rPr>
           <w:rFonts w:ascii="Times New Roman" w:hAnsi="Times New Roman"/>
           <w:bCs/>
+          <w:noProof/>
           <w:sz w:val="28"/>
           <w:szCs w:val="28"/>
           <w:lang w:val="en-US"/>
@@ -2461,16 +2360,17 @@
       </w:pPr>
       <w:r>
         <w:rPr>
-          <w:bCs/>
-          <w:noProof/>
-          <w:sz w:val="28"/>
-          <w:szCs w:val="28"/>
+          <w:rFonts w:ascii="Times New Roman" w:hAnsi="Times New Roman"/>
+          <w:bCs/>
+          <w:sz w:val="28"/>
+          <w:szCs w:val="28"/>
+          <w:lang w:val="en-US"/>
         </w:rPr>
         <w:drawing>
-          <wp:inline distT="0" distB="0" distL="0" distR="0" wp14:anchorId="6AD52E77" wp14:editId="48BD2D96">
-            <wp:extent cx="5940425" cy="2950845"/>
-            <wp:effectExtent l="0" t="0" r="3175" b="1905"/>
-            <wp:docPr id="13" name="Рисунок 13"/>
+          <wp:inline distT="0" distB="0" distL="0" distR="0" wp14:anchorId="35F14445" wp14:editId="4D86954B">
+            <wp:extent cx="5940425" cy="3051810"/>
+            <wp:effectExtent l="0" t="0" r="3175" b="0"/>
+            <wp:docPr id="14" name="Рисунок 14"/>
             <wp:cNvGraphicFramePr>
               <a:graphicFrameLocks xmlns:a="http://schemas.openxmlformats.org/drawingml/2006/main" noChangeAspect="1"/>
             </wp:cNvGraphicFramePr>
@@ -2478,36 +2378,23 @@
               <a:graphicData uri="http://schemas.openxmlformats.org/drawingml/2006/picture">
                 <pic:pic xmlns:pic="http://schemas.openxmlformats.org/drawingml/2006/picture">
                   <pic:nvPicPr>
-                    <pic:cNvPr id="0" name="Picture 3"/>
-                    <pic:cNvPicPr>
-                      <a:picLocks noChangeAspect="1" noChangeArrowheads="1"/>
-                    </pic:cNvPicPr>
+                    <pic:cNvPr id="1" name=""/>
+                    <pic:cNvPicPr/>
                   </pic:nvPicPr>
                   <pic:blipFill>
-                    <a:blip r:embed="rId14" cstate="print">
-                      <a:extLst>
-                        <a:ext uri="{28A0092B-C50C-407E-A947-70E740481C1C}">
-                          <a14:useLocalDpi xmlns:a14="http://schemas.microsoft.com/office/drawing/2010/main" val="0"/>
-                        </a:ext>
-                      </a:extLst>
-                    </a:blip>
-                    <a:srcRect/>
+                    <a:blip r:embed="rId14"/>
                     <a:stretch>
                       <a:fillRect/>
                     </a:stretch>
                   </pic:blipFill>
-                  <pic:spPr bwMode="auto">
+                  <pic:spPr>
                     <a:xfrm>
                       <a:off x="0" y="0"/>
-                      <a:ext cx="5940425" cy="2950845"/>
+                      <a:ext cx="5940425" cy="3051810"/>
                     </a:xfrm>
                     <a:prstGeom prst="rect">
                       <a:avLst/>
                     </a:prstGeom>
-                    <a:noFill/>
-                    <a:ln>
-                      <a:noFill/>
-                    </a:ln>
                   </pic:spPr>
                 </pic:pic>
               </a:graphicData>
@@ -2538,14 +2425,24 @@
           <w:szCs w:val="32"/>
         </w:rPr>
       </w:pPr>
-      <w:r>
+    </w:p>
+    <w:p>
+      <w:pPr>
+        <w:spacing w:after="0"/>
         <w:rPr>
           <w:rFonts w:ascii="Times New Roman" w:hAnsi="Times New Roman"/>
           <w:b/>
           <w:sz w:val="32"/>
           <w:szCs w:val="32"/>
         </w:rPr>
-        <w:lastRenderedPageBreak/>
+      </w:pPr>
+      <w:r>
+        <w:rPr>
+          <w:rFonts w:ascii="Times New Roman" w:hAnsi="Times New Roman"/>
+          <w:b/>
+          <w:sz w:val="32"/>
+          <w:szCs w:val="32"/>
+        </w:rPr>
         <w:t>Заключение</w:t>
       </w:r>
     </w:p>
@@ -2623,7 +2520,79 @@
           <w:sz w:val="28"/>
           <w:szCs w:val="28"/>
         </w:rPr>
-        <w:t>83.33%, что на 3.7% превышает показатель базовой модели с параметрами по умолчанию.</w:t>
+        <w:t>8</w:t>
+      </w:r>
+      <w:r>
+        <w:rPr>
+          <w:rFonts w:ascii="Times New Roman" w:hAnsi="Times New Roman"/>
+          <w:bCs/>
+          <w:sz w:val="28"/>
+          <w:szCs w:val="28"/>
+        </w:rPr>
+        <w:t>5</w:t>
+      </w:r>
+      <w:r>
+        <w:rPr>
+          <w:rFonts w:ascii="Times New Roman" w:hAnsi="Times New Roman"/>
+          <w:bCs/>
+          <w:sz w:val="28"/>
+          <w:szCs w:val="28"/>
+        </w:rPr>
+        <w:t>.</w:t>
+      </w:r>
+      <w:r>
+        <w:rPr>
+          <w:rFonts w:ascii="Times New Roman" w:hAnsi="Times New Roman"/>
+          <w:bCs/>
+          <w:sz w:val="28"/>
+          <w:szCs w:val="28"/>
+        </w:rPr>
+        <w:t>19</w:t>
+      </w:r>
+      <w:r>
+        <w:rPr>
+          <w:rFonts w:ascii="Times New Roman" w:hAnsi="Times New Roman"/>
+          <w:bCs/>
+          <w:sz w:val="28"/>
+          <w:szCs w:val="28"/>
+        </w:rPr>
+        <w:t xml:space="preserve">%, что на </w:t>
+      </w:r>
+      <w:r>
+        <w:rPr>
+          <w:rFonts w:ascii="Times New Roman" w:hAnsi="Times New Roman"/>
+          <w:bCs/>
+          <w:sz w:val="28"/>
+          <w:szCs w:val="28"/>
+        </w:rPr>
+        <w:t>5</w:t>
+      </w:r>
+      <w:r>
+        <w:rPr>
+          <w:rFonts w:ascii="Times New Roman" w:hAnsi="Times New Roman"/>
+          <w:bCs/>
+          <w:sz w:val="28"/>
+          <w:szCs w:val="28"/>
+        </w:rPr>
+        <w:t>.</w:t>
+      </w:r>
+      <w:r>
+        <w:rPr>
+          <w:rFonts w:ascii="Times New Roman" w:hAnsi="Times New Roman"/>
+          <w:bCs/>
+          <w:sz w:val="28"/>
+          <w:szCs w:val="28"/>
+        </w:rPr>
+        <w:t>56</w:t>
+      </w:r>
+      <w:r>
+        <w:rPr>
+          <w:rFonts w:ascii="Times New Roman" w:hAnsi="Times New Roman"/>
+          <w:bCs/>
+          <w:sz w:val="28"/>
+          <w:szCs w:val="28"/>
+        </w:rPr>
+        <w:t>% превышает показатель базовой модели с параметрами по умолчанию.</w:t>
       </w:r>
     </w:p>
     <w:p>
@@ -2644,27 +2613,25 @@
           <w:sz w:val="28"/>
           <w:szCs w:val="28"/>
         </w:rPr>
-        <w:t xml:space="preserve">Оптимальными </w:t>
-      </w:r>
-      <w:proofErr w:type="spellStart"/>
-      <w:r>
-        <w:rPr>
-          <w:rFonts w:ascii="Times New Roman" w:hAnsi="Times New Roman"/>
-          <w:bCs/>
-          <w:sz w:val="28"/>
-          <w:szCs w:val="28"/>
-        </w:rPr>
-        <w:t>гиперпараметрами</w:t>
-      </w:r>
-      <w:proofErr w:type="spellEnd"/>
-      <w:r>
-        <w:rPr>
-          <w:rFonts w:ascii="Times New Roman" w:hAnsi="Times New Roman"/>
-          <w:bCs/>
-          <w:sz w:val="28"/>
-          <w:szCs w:val="28"/>
-        </w:rPr>
-        <w:t xml:space="preserve"> модели стали: глубина дерева = 3 и максимальное количество лис</w:t>
+        <w:t xml:space="preserve">Оптимальными гиперпараметрами модели стали: глубина дерева = </w:t>
+      </w:r>
+      <w:r>
+        <w:rPr>
+          <w:rFonts w:ascii="Times New Roman" w:hAnsi="Times New Roman"/>
+          <w:bCs/>
+          <w:sz w:val="28"/>
+          <w:szCs w:val="28"/>
+        </w:rPr>
+        <w:t>7</w:t>
+      </w:r>
+      <w:r>
+        <w:rPr>
+          <w:rFonts w:ascii="Times New Roman" w:hAnsi="Times New Roman"/>
+          <w:bCs/>
+          <w:sz w:val="28"/>
+          <w:szCs w:val="28"/>
+        </w:rPr>
+        <w:t xml:space="preserve"> и максимальное количество лис</w:t>
       </w:r>
       <w:r>
         <w:rPr>
@@ -2682,7 +2649,25 @@
           <w:sz w:val="28"/>
           <w:szCs w:val="28"/>
         </w:rPr>
-        <w:t xml:space="preserve"> = 100.</w:t>
+        <w:t xml:space="preserve"> = </w:t>
+      </w:r>
+      <w:r>
+        <w:rPr>
+          <w:rFonts w:ascii="Times New Roman" w:hAnsi="Times New Roman"/>
+          <w:bCs/>
+          <w:sz w:val="28"/>
+          <w:szCs w:val="28"/>
+        </w:rPr>
+        <w:t>6</w:t>
+      </w:r>
+      <w:r>
+        <w:rPr>
+          <w:rFonts w:ascii="Times New Roman" w:hAnsi="Times New Roman"/>
+          <w:bCs/>
+          <w:sz w:val="28"/>
+          <w:szCs w:val="28"/>
+        </w:rPr>
+        <w:t>.</w:t>
       </w:r>
     </w:p>
     <w:p>
@@ -2735,7 +2720,6 @@
         </w:rPr>
         <w:t xml:space="preserve"> </w:t>
       </w:r>
-      <w:proofErr w:type="spellStart"/>
       <w:r>
         <w:rPr>
           <w:rFonts w:ascii="Times New Roman" w:hAnsi="Times New Roman"/>
@@ -2746,7 +2730,6 @@
         </w:rPr>
         <w:t>colab</w:t>
       </w:r>
-      <w:proofErr w:type="spellEnd"/>
       <w:r>
         <w:rPr>
           <w:rFonts w:ascii="Times New Roman" w:hAnsi="Times New Roman"/>
@@ -2784,7 +2767,6 @@
         </w:rPr>
         <w:t>://</w:t>
       </w:r>
-      <w:proofErr w:type="spellStart"/>
       <w:r>
         <w:rPr>
           <w:rFonts w:ascii="Times New Roman" w:hAnsi="Times New Roman"/>
@@ -2795,7 +2777,6 @@
         </w:rPr>
         <w:t>colab</w:t>
       </w:r>
-      <w:proofErr w:type="spellEnd"/>
       <w:r>
         <w:rPr>
           <w:rFonts w:ascii="Times New Roman" w:hAnsi="Times New Roman"/>
@@ -2900,7 +2881,6 @@
         </w:rPr>
         <w:t>5</w:t>
       </w:r>
-      <w:proofErr w:type="spellStart"/>
       <w:r>
         <w:rPr>
           <w:rFonts w:ascii="Times New Roman" w:hAnsi="Times New Roman"/>
@@ -2911,7 +2891,6 @@
         </w:rPr>
         <w:t>ebxBBS</w:t>
       </w:r>
-      <w:proofErr w:type="spellEnd"/>
       <w:r>
         <w:rPr>
           <w:rFonts w:ascii="Times New Roman" w:hAnsi="Times New Roman"/>
@@ -2921,7 +2900,6 @@
         </w:rPr>
         <w:t>9</w:t>
       </w:r>
-      <w:proofErr w:type="spellStart"/>
       <w:r>
         <w:rPr>
           <w:rFonts w:ascii="Times New Roman" w:hAnsi="Times New Roman"/>
@@ -2932,7 +2910,6 @@
         </w:rPr>
         <w:t>prhrSJ</w:t>
       </w:r>
-      <w:proofErr w:type="spellEnd"/>
       <w:r>
         <w:rPr>
           <w:rFonts w:ascii="Times New Roman" w:hAnsi="Times New Roman"/>
@@ -2942,7 +2919,6 @@
         </w:rPr>
         <w:t>0</w:t>
       </w:r>
-      <w:proofErr w:type="spellStart"/>
       <w:r>
         <w:rPr>
           <w:rFonts w:ascii="Times New Roman" w:hAnsi="Times New Roman"/>
@@ -2953,7 +2929,6 @@
         </w:rPr>
         <w:t>URnTwkmiIqYrZ</w:t>
       </w:r>
-      <w:proofErr w:type="spellEnd"/>
       <w:r>
         <w:rPr>
           <w:rFonts w:ascii="Times New Roman" w:hAnsi="Times New Roman"/>
@@ -2963,7 +2938,6 @@
         </w:rPr>
         <w:t>_</w:t>
       </w:r>
-      <w:proofErr w:type="spellStart"/>
       <w:r>
         <w:rPr>
           <w:rFonts w:ascii="Times New Roman" w:hAnsi="Times New Roman"/>
@@ -2974,7 +2948,6 @@
         </w:rPr>
         <w:t>mq</w:t>
       </w:r>
-      <w:proofErr w:type="spellEnd"/>
       <w:r>
         <w:rPr>
           <w:rFonts w:ascii="Times New Roman" w:hAnsi="Times New Roman"/>
@@ -2984,7 +2957,6 @@
         </w:rPr>
         <w:t>?</w:t>
       </w:r>
-      <w:proofErr w:type="spellStart"/>
       <w:r>
         <w:rPr>
           <w:rFonts w:ascii="Times New Roman" w:hAnsi="Times New Roman"/>
@@ -2995,7 +2967,6 @@
         </w:rPr>
         <w:t>usp</w:t>
       </w:r>
-      <w:proofErr w:type="spellEnd"/>
       <w:r>
         <w:rPr>
           <w:rFonts w:ascii="Times New Roman" w:hAnsi="Times New Roman"/>

</xml_diff>